<commit_message>
deleted /resume, added new resume document
/resume was untracked and unused
</commit_message>
<xml_diff>
--- a/doc/AlisterBrumley_Resume.docx
+++ b/doc/AlisterBrumley_Resume.docx
@@ -30,11 +30,10 @@
         <w:pStyle w:val="BodyA"/>
         <w:jc w:val="right"/>
         <w:rPr>
-          <w:rFonts w:ascii="Arial" w:eastAsia="Arial" w:hAnsi="Arial" w:cs="Arial"/>
-          <w:color w:val="0000FF"/>
-          <w:sz w:val="20"/>
-          <w:szCs w:val="20"/>
-          <w:u w:val="single" w:color="0000FF"/>
+          <w:rStyle w:val="Hyperlink0"/>
+          <w:sz w:val="20"/>
+          <w:szCs w:val="20"/>
+          <w:lang w:val="en-AU"/>
         </w:rPr>
       </w:pPr>
       <w:r>
@@ -62,40 +61,44 @@
         <w:pStyle w:val="BodyA"/>
         <w:jc w:val="right"/>
         <w:rPr>
-          <w:rStyle w:val="None"/>
-          <w:rFonts w:ascii="Arial" w:hAnsi="Arial" w:cs="Arial"/>
-          <w:sz w:val="20"/>
-          <w:szCs w:val="20"/>
-        </w:rPr>
-      </w:pPr>
-      <w:proofErr w:type="spellStart"/>
-      <w:r>
-        <w:rPr>
-          <w:rStyle w:val="None"/>
-          <w:rFonts w:ascii="Arial" w:hAnsi="Arial" w:cs="Arial"/>
-          <w:sz w:val="20"/>
-          <w:szCs w:val="20"/>
-        </w:rPr>
-        <w:t>Github</w:t>
-      </w:r>
-      <w:proofErr w:type="spellEnd"/>
-      <w:r>
-        <w:rPr>
-          <w:rStyle w:val="None"/>
-          <w:rFonts w:ascii="Arial" w:hAnsi="Arial" w:cs="Arial"/>
-          <w:sz w:val="20"/>
-          <w:szCs w:val="20"/>
-        </w:rPr>
-        <w:t xml:space="preserve">: </w:t>
-      </w:r>
-      <w:r>
-        <w:rPr>
-          <w:rStyle w:val="None"/>
-          <w:rFonts w:ascii="Arial" w:hAnsi="Arial" w:cs="Arial"/>
-          <w:sz w:val="20"/>
-          <w:szCs w:val="20"/>
-        </w:rPr>
-        <w:t>https://github.com/AlisterBrumley</w:t>
+          <w:rFonts w:ascii="Arial" w:eastAsia="Arial" w:hAnsi="Arial" w:cs="Arial"/>
+          <w:color w:val="000000" w:themeColor="text1"/>
+          <w:sz w:val="20"/>
+          <w:szCs w:val="20"/>
+        </w:rPr>
+      </w:pPr>
+      <w:r>
+        <w:rPr>
+          <w:rStyle w:val="Hyperlink0"/>
+          <w:color w:val="000000" w:themeColor="text1"/>
+          <w:sz w:val="20"/>
+          <w:szCs w:val="20"/>
+          <w:u w:val="none"/>
+          <w:lang w:val="en-AU"/>
+        </w:rPr>
+        <w:t>Portfolio:</w:t>
+      </w:r>
+      <w:r>
+        <w:rPr>
+          <w:rStyle w:val="Hyperlink0"/>
+          <w:color w:val="000000" w:themeColor="text1"/>
+          <w:sz w:val="20"/>
+          <w:szCs w:val="20"/>
+          <w:u w:val="none"/>
+          <w:lang w:val="en-AU"/>
+        </w:rPr>
+        <w:t xml:space="preserve"> </w:t>
+      </w:r>
+      <w:r>
+        <w:rPr>
+          <w:rStyle w:val="Hyperlink0"/>
+          <w:color w:val="000000" w:themeColor="text1"/>
+          <w:sz w:val="20"/>
+          <w:szCs w:val="20"/>
+          <w:u w:val="none"/>
+          <w:lang w:val="en-AU"/>
+        </w:rPr>
+        <w:t>https://alisterbrumley.github.io/webPortfolio</w:t>
       </w:r>
     </w:p>
     <w:p>
@@ -109,58 +112,99 @@
           <w:szCs w:val="20"/>
         </w:rPr>
       </w:pPr>
-      <w:r>
-        <w:rPr>
-          <w:rStyle w:val="None"/>
-          <w:rFonts w:ascii="Arial" w:hAnsi="Arial" w:cs="Arial"/>
-          <w:sz w:val="20"/>
-          <w:szCs w:val="20"/>
-        </w:rPr>
-        <w:t>Ph: +61 0439 292 590</w:t>
+      <w:proofErr w:type="spellStart"/>
+      <w:r>
+        <w:rPr>
+          <w:rStyle w:val="None"/>
+          <w:rFonts w:ascii="Arial" w:hAnsi="Arial" w:cs="Arial"/>
+          <w:sz w:val="20"/>
+          <w:szCs w:val="20"/>
+        </w:rPr>
+        <w:t>Github</w:t>
+      </w:r>
+      <w:proofErr w:type="spellEnd"/>
+      <w:r>
+        <w:rPr>
+          <w:rStyle w:val="None"/>
+          <w:rFonts w:ascii="Arial" w:hAnsi="Arial" w:cs="Arial"/>
+          <w:sz w:val="20"/>
+          <w:szCs w:val="20"/>
+        </w:rPr>
+        <w:t xml:space="preserve">: </w:t>
+      </w:r>
+      <w:r>
+        <w:rPr>
+          <w:rStyle w:val="None"/>
+          <w:rFonts w:ascii="Arial" w:hAnsi="Arial" w:cs="Arial"/>
+          <w:sz w:val="20"/>
+          <w:szCs w:val="20"/>
+        </w:rPr>
+        <w:t>https://github.com/AlisterBrumley</w:t>
       </w:r>
     </w:p>
     <w:p>
       <w:pPr>
         <w:pStyle w:val="BodyA"/>
-        <w:ind w:left="720"/>
-        <w:rPr>
-          <w:rStyle w:val="None"/>
-          <w:rFonts w:ascii="Arial" w:hAnsi="Arial" w:cs="Arial"/>
-          <w:b/>
-          <w:bCs/>
-        </w:rPr>
-      </w:pPr>
-      <w:r>
-        <w:rPr>
-          <w:rStyle w:val="None"/>
-          <w:rFonts w:ascii="Arial" w:hAnsi="Arial" w:cs="Arial"/>
-          <w:b/>
-          <w:bCs/>
-        </w:rPr>
-        <w:t>S</w:t>
-      </w:r>
-      <w:r>
-        <w:rPr>
-          <w:rStyle w:val="None"/>
-          <w:rFonts w:ascii="Arial" w:hAnsi="Arial" w:cs="Arial"/>
-          <w:b/>
-          <w:bCs/>
-        </w:rPr>
-        <w:t>ummary</w:t>
-      </w:r>
-      <w:r>
-        <w:rPr>
-          <w:rStyle w:val="None"/>
-          <w:rFonts w:ascii="Arial" w:hAnsi="Arial" w:cs="Arial"/>
-          <w:b/>
-          <w:bCs/>
-        </w:rPr>
-        <w:t>:</w:t>
+        <w:jc w:val="right"/>
+        <w:rPr>
+          <w:rStyle w:val="None"/>
+          <w:rFonts w:ascii="Arial" w:hAnsi="Arial" w:cs="Arial"/>
+          <w:sz w:val="20"/>
+          <w:szCs w:val="20"/>
+        </w:rPr>
+      </w:pPr>
+      <w:r>
+        <w:rPr>
+          <w:rStyle w:val="None"/>
+          <w:rFonts w:ascii="Arial" w:hAnsi="Arial" w:cs="Arial"/>
+          <w:sz w:val="20"/>
+          <w:szCs w:val="20"/>
+        </w:rPr>
+        <w:t>Ph: +61 0439 292 590</w:t>
       </w:r>
     </w:p>
     <w:p>
       <w:pPr>
         <w:pStyle w:val="BodyA"/>
+        <w:ind w:left="720"/>
+        <w:rPr>
+          <w:rStyle w:val="None"/>
+          <w:rFonts w:ascii="Arial" w:hAnsi="Arial" w:cs="Arial"/>
+          <w:b/>
+          <w:bCs/>
+        </w:rPr>
+      </w:pPr>
+      <w:r>
+        <w:rPr>
+          <w:rStyle w:val="None"/>
+          <w:rFonts w:ascii="Arial" w:hAnsi="Arial" w:cs="Arial"/>
+          <w:b/>
+          <w:bCs/>
+        </w:rPr>
+        <w:t>S</w:t>
+      </w:r>
+      <w:r>
+        <w:rPr>
+          <w:rStyle w:val="None"/>
+          <w:rFonts w:ascii="Arial" w:hAnsi="Arial" w:cs="Arial"/>
+          <w:b/>
+          <w:bCs/>
+        </w:rPr>
+        <w:t>ummary</w:t>
+      </w:r>
+      <w:r>
+        <w:rPr>
+          <w:rStyle w:val="None"/>
+          <w:rFonts w:ascii="Arial" w:hAnsi="Arial" w:cs="Arial"/>
+          <w:b/>
+          <w:bCs/>
+        </w:rPr>
+        <w:t>:</w:t>
+      </w:r>
+    </w:p>
+    <w:p>
+      <w:pPr>
+        <w:pStyle w:val="BodyA"/>
         <w:ind w:left="709"/>
         <w:rPr>
           <w:rStyle w:val="None"/>
@@ -365,16 +409,7 @@
           <w:sz w:val="20"/>
           <w:szCs w:val="20"/>
         </w:rPr>
-        <w:t>, with a key focus being communication</w:t>
-      </w:r>
-      <w:r>
-        <w:rPr>
-          <w:rStyle w:val="None"/>
-          <w:rFonts w:ascii="Arial" w:hAnsi="Arial" w:cs="Arial"/>
-          <w:sz w:val="20"/>
-          <w:szCs w:val="20"/>
-        </w:rPr>
-        <w:t xml:space="preserve"> and maintaining quality</w:t>
+        <w:t>, with a key focus being communication and maintaining quality</w:t>
       </w:r>
       <w:r>
         <w:rPr>
@@ -437,17 +472,7 @@
           <w:sz w:val="20"/>
           <w:szCs w:val="20"/>
         </w:rPr>
-        <w:t>HTML/CSS/</w:t>
-      </w:r>
-      <w:proofErr w:type="spellStart"/>
-      <w:r>
-        <w:rPr>
-          <w:rStyle w:val="None"/>
-          <w:rFonts w:ascii="Arial" w:hAnsi="Arial" w:cs="Arial"/>
-          <w:sz w:val="20"/>
-          <w:szCs w:val="20"/>
-        </w:rPr>
-        <w:t>Java</w:t>
+        <w:t>HTML/CSS/Java</w:t>
       </w:r>
       <w:r>
         <w:rPr>
@@ -465,17 +490,7 @@
           <w:sz w:val="20"/>
           <w:szCs w:val="20"/>
         </w:rPr>
-        <w:t>cript</w:t>
-      </w:r>
-      <w:proofErr w:type="spellEnd"/>
-      <w:r>
-        <w:rPr>
-          <w:rStyle w:val="None"/>
-          <w:rFonts w:ascii="Arial" w:hAnsi="Arial" w:cs="Arial"/>
-          <w:sz w:val="20"/>
-          <w:szCs w:val="20"/>
-        </w:rPr>
-        <w:t xml:space="preserve"> development</w:t>
+        <w:t>cript development</w:t>
       </w:r>
       <w:r>
         <w:rPr>

</xml_diff>